<commit_message>
Version finale du CDC intermédiaire
</commit_message>
<xml_diff>
--- a/CDC/CDC.docx
+++ b/CDC/CDC.docx
@@ -276,7 +276,7 @@
         </w:rPr>
         <w:fldChar w:fldCharType="separate"/>
       </w:r>
-      <w:hyperlink w:anchor="_Toc116370949" w:history="1">
+      <w:hyperlink w:anchor="_Toc117326377" w:history="1">
         <w:r>
           <w:rPr>
             <w:rStyle w:val="Lienhypertexte"/>
@@ -303,7 +303,7 @@
             <w:noProof/>
             <w:webHidden/>
           </w:rPr>
-          <w:instrText xml:space="preserve"> PAGEREF _Toc116370949 \h </w:instrText>
+          <w:instrText xml:space="preserve"> PAGEREF _Toc117326377 \h </w:instrText>
         </w:r>
         <w:r>
           <w:rPr>
@@ -347,7 +347,7 @@
           <w:lang w:eastAsia="fr-FR"/>
         </w:rPr>
       </w:pPr>
-      <w:hyperlink w:anchor="_Toc116370950" w:history="1">
+      <w:hyperlink w:anchor="_Toc117326378" w:history="1">
         <w:r>
           <w:rPr>
             <w:rStyle w:val="Lienhypertexte"/>
@@ -374,7 +374,7 @@
             <w:noProof/>
             <w:webHidden/>
           </w:rPr>
-          <w:instrText xml:space="preserve"> PAGEREF _Toc116370950 \h </w:instrText>
+          <w:instrText xml:space="preserve"> PAGEREF _Toc117326378 \h </w:instrText>
         </w:r>
         <w:r>
           <w:rPr>
@@ -418,7 +418,7 @@
           <w:lang w:eastAsia="fr-FR"/>
         </w:rPr>
       </w:pPr>
-      <w:hyperlink w:anchor="_Toc116370951" w:history="1">
+      <w:hyperlink w:anchor="_Toc117326379" w:history="1">
         <w:r>
           <w:rPr>
             <w:rStyle w:val="Lienhypertexte"/>
@@ -445,7 +445,7 @@
             <w:noProof/>
             <w:webHidden/>
           </w:rPr>
-          <w:instrText xml:space="preserve"> PAGEREF _Toc116370951 \h </w:instrText>
+          <w:instrText xml:space="preserve"> PAGEREF _Toc117326379 \h </w:instrText>
         </w:r>
         <w:r>
           <w:rPr>
@@ -489,7 +489,7 @@
           <w:lang w:eastAsia="fr-FR"/>
         </w:rPr>
       </w:pPr>
-      <w:hyperlink w:anchor="_Toc116370952" w:history="1">
+      <w:hyperlink w:anchor="_Toc117326380" w:history="1">
         <w:r>
           <w:rPr>
             <w:rStyle w:val="Lienhypertexte"/>
@@ -516,7 +516,7 @@
             <w:noProof/>
             <w:webHidden/>
           </w:rPr>
-          <w:instrText xml:space="preserve"> PAGEREF _Toc116370952 \h </w:instrText>
+          <w:instrText xml:space="preserve"> PAGEREF _Toc117326380 \h </w:instrText>
         </w:r>
         <w:r>
           <w:rPr>
@@ -560,7 +560,7 @@
           <w:lang w:eastAsia="fr-FR"/>
         </w:rPr>
       </w:pPr>
-      <w:hyperlink w:anchor="_Toc116370953" w:history="1">
+      <w:hyperlink w:anchor="_Toc117326381" w:history="1">
         <w:r>
           <w:rPr>
             <w:rStyle w:val="Lienhypertexte"/>
@@ -587,7 +587,7 @@
             <w:noProof/>
             <w:webHidden/>
           </w:rPr>
-          <w:instrText xml:space="preserve"> PAGEREF _Toc116370953 \h </w:instrText>
+          <w:instrText xml:space="preserve"> PAGEREF _Toc117326381 \h </w:instrText>
         </w:r>
         <w:r>
           <w:rPr>
@@ -631,7 +631,7 @@
           <w:lang w:eastAsia="fr-FR"/>
         </w:rPr>
       </w:pPr>
-      <w:hyperlink w:anchor="_Toc116370954" w:history="1">
+      <w:hyperlink w:anchor="_Toc117326382" w:history="1">
         <w:r>
           <w:rPr>
             <w:rStyle w:val="Lienhypertexte"/>
@@ -658,7 +658,7 @@
             <w:noProof/>
             <w:webHidden/>
           </w:rPr>
-          <w:instrText xml:space="preserve"> PAGEREF _Toc116370954 \h </w:instrText>
+          <w:instrText xml:space="preserve"> PAGEREF _Toc117326382 \h </w:instrText>
         </w:r>
         <w:r>
           <w:rPr>
@@ -702,7 +702,7 @@
           <w:lang w:eastAsia="fr-FR"/>
         </w:rPr>
       </w:pPr>
-      <w:hyperlink w:anchor="_Toc116370955" w:history="1">
+      <w:hyperlink w:anchor="_Toc117326383" w:history="1">
         <w:r>
           <w:rPr>
             <w:rStyle w:val="Lienhypertexte"/>
@@ -729,7 +729,7 @@
             <w:noProof/>
             <w:webHidden/>
           </w:rPr>
-          <w:instrText xml:space="preserve"> PAGEREF _Toc116370955 \h </w:instrText>
+          <w:instrText xml:space="preserve"> PAGEREF _Toc117326383 \h </w:instrText>
         </w:r>
         <w:r>
           <w:rPr>
@@ -773,7 +773,7 @@
           <w:lang w:eastAsia="fr-FR"/>
         </w:rPr>
       </w:pPr>
-      <w:hyperlink w:anchor="_Toc116370956" w:history="1">
+      <w:hyperlink w:anchor="_Toc117326384" w:history="1">
         <w:r>
           <w:rPr>
             <w:rStyle w:val="Lienhypertexte"/>
@@ -800,7 +800,7 @@
             <w:noProof/>
             <w:webHidden/>
           </w:rPr>
-          <w:instrText xml:space="preserve"> PAGEREF _Toc116370956 \h </w:instrText>
+          <w:instrText xml:space="preserve"> PAGEREF _Toc117326384 \h </w:instrText>
         </w:r>
         <w:r>
           <w:rPr>
@@ -844,7 +844,7 @@
           <w:lang w:eastAsia="fr-FR"/>
         </w:rPr>
       </w:pPr>
-      <w:hyperlink w:anchor="_Toc116370957" w:history="1">
+      <w:hyperlink w:anchor="_Toc117326385" w:history="1">
         <w:r>
           <w:rPr>
             <w:rStyle w:val="Lienhypertexte"/>
@@ -871,7 +871,7 @@
             <w:noProof/>
             <w:webHidden/>
           </w:rPr>
-          <w:instrText xml:space="preserve"> PAGEREF _Toc116370957 \h </w:instrText>
+          <w:instrText xml:space="preserve"> PAGEREF _Toc117326385 \h </w:instrText>
         </w:r>
         <w:r>
           <w:rPr>
@@ -915,7 +915,7 @@
           <w:lang w:eastAsia="fr-FR"/>
         </w:rPr>
       </w:pPr>
-      <w:hyperlink w:anchor="_Toc116370958" w:history="1">
+      <w:hyperlink w:anchor="_Toc117326386" w:history="1">
         <w:r>
           <w:rPr>
             <w:rStyle w:val="Lienhypertexte"/>
@@ -942,7 +942,7 @@
             <w:noProof/>
             <w:webHidden/>
           </w:rPr>
-          <w:instrText xml:space="preserve"> PAGEREF _Toc116370958 \h </w:instrText>
+          <w:instrText xml:space="preserve"> PAGEREF _Toc117326386 \h </w:instrText>
         </w:r>
         <w:r>
           <w:rPr>
@@ -986,7 +986,7 @@
           <w:lang w:eastAsia="fr-FR"/>
         </w:rPr>
       </w:pPr>
-      <w:hyperlink w:anchor="_Toc116370959" w:history="1">
+      <w:hyperlink w:anchor="_Toc117326387" w:history="1">
         <w:r>
           <w:rPr>
             <w:rStyle w:val="Lienhypertexte"/>
@@ -1013,7 +1013,7 @@
             <w:noProof/>
             <w:webHidden/>
           </w:rPr>
-          <w:instrText xml:space="preserve"> PAGEREF _Toc116370959 \h </w:instrText>
+          <w:instrText xml:space="preserve"> PAGEREF _Toc117326387 \h </w:instrText>
         </w:r>
         <w:r>
           <w:rPr>
@@ -1057,7 +1057,7 @@
           <w:lang w:eastAsia="fr-FR"/>
         </w:rPr>
       </w:pPr>
-      <w:hyperlink w:anchor="_Toc116370960" w:history="1">
+      <w:hyperlink w:anchor="_Toc117326388" w:history="1">
         <w:r>
           <w:rPr>
             <w:rStyle w:val="Lienhypertexte"/>
@@ -1084,7 +1084,7 @@
             <w:noProof/>
             <w:webHidden/>
           </w:rPr>
-          <w:instrText xml:space="preserve"> PAGEREF _Toc116370960 \h </w:instrText>
+          <w:instrText xml:space="preserve"> PAGEREF _Toc117326388 \h </w:instrText>
         </w:r>
         <w:r>
           <w:rPr>
@@ -1128,7 +1128,7 @@
           <w:lang w:eastAsia="fr-FR"/>
         </w:rPr>
       </w:pPr>
-      <w:hyperlink w:anchor="_Toc116370961" w:history="1">
+      <w:hyperlink w:anchor="_Toc117326389" w:history="1">
         <w:r>
           <w:rPr>
             <w:rStyle w:val="Lienhypertexte"/>
@@ -1155,7 +1155,7 @@
             <w:noProof/>
             <w:webHidden/>
           </w:rPr>
-          <w:instrText xml:space="preserve"> PAGEREF _Toc116370961 \h </w:instrText>
+          <w:instrText xml:space="preserve"> PAGEREF _Toc117326389 \h </w:instrText>
         </w:r>
         <w:r>
           <w:rPr>
@@ -1210,7 +1210,7 @@
       <w:r>
         <w:br w:type="page"/>
       </w:r>
-      <w:bookmarkStart w:id="0" w:name="_Toc116370949"/>
+      <w:bookmarkStart w:id="0" w:name="_Toc117326377"/>
       <w:r>
         <w:lastRenderedPageBreak/>
         <w:t>Contexte et définition du projet</w:t>
@@ -1226,7 +1226,7 @@
       <w:pPr>
         <w:pStyle w:val="Sous-titre"/>
       </w:pPr>
-      <w:bookmarkStart w:id="1" w:name="_Toc116370950"/>
+      <w:bookmarkStart w:id="1" w:name="_Toc117326378"/>
       <w:r>
         <w:t>Définition :</w:t>
       </w:r>
@@ -1395,7 +1395,7 @@
       <w:pPr>
         <w:pStyle w:val="Sous-titre"/>
       </w:pPr>
-      <w:bookmarkStart w:id="2" w:name="_Toc116370951"/>
+      <w:bookmarkStart w:id="2" w:name="_Toc117326379"/>
       <w:r>
         <w:t>Analyse de l’existant :</w:t>
       </w:r>
@@ -1793,19 +1793,7 @@
                 <w:rPr>
                   <w:rStyle w:val="Lienhypertexte"/>
                 </w:rPr>
-                <w:t>https://www.solok</w:t>
-              </w:r>
-              <w:r>
-                <w:rPr>
-                  <w:rStyle w:val="Lienhypertexte"/>
-                </w:rPr>
-                <w:t>a</w:t>
-              </w:r>
-              <w:r>
-                <w:rPr>
-                  <w:rStyle w:val="Lienhypertexte"/>
-                </w:rPr>
-                <w:t>rt.com/</w:t>
+                <w:t>https://www.solokart.com/</w:t>
               </w:r>
             </w:hyperlink>
           </w:p>
@@ -2613,7 +2601,7 @@
       <w:pPr>
         <w:pStyle w:val="Titre"/>
       </w:pPr>
-      <w:bookmarkStart w:id="3" w:name="_Toc116370952"/>
+      <w:bookmarkStart w:id="3" w:name="_Toc117326380"/>
       <w:r>
         <w:lastRenderedPageBreak/>
         <w:t>Contraintes</w:t>
@@ -2688,7 +2676,7 @@
       <w:pPr>
         <w:pStyle w:val="Sous-titre"/>
       </w:pPr>
-      <w:bookmarkStart w:id="4" w:name="_Toc116370953"/>
+      <w:bookmarkStart w:id="4" w:name="_Toc117326381"/>
       <w:r>
         <w:t>Benchmarking :</w:t>
       </w:r>
@@ -3045,8 +3033,13 @@
               <w:spacing w:before="100" w:beforeAutospacing="1" w:after="80" w:line="240" w:lineRule="auto"/>
               <w:ind w:left="714" w:hanging="357"/>
             </w:pPr>
-            <w:r>
-              <w:t>Aucun boutons disponibles pour contacter la plateforme</w:t>
+            <w:proofErr w:type="gramStart"/>
+            <w:r>
+              <w:t>Aucun boutons disponibles</w:t>
+            </w:r>
+            <w:proofErr w:type="gramEnd"/>
+            <w:r>
+              <w:t xml:space="preserve"> pour contacter la plateforme</w:t>
             </w:r>
           </w:p>
         </w:tc>
@@ -3056,7 +3049,7 @@
       <w:pPr>
         <w:pStyle w:val="Titre"/>
       </w:pPr>
-      <w:bookmarkStart w:id="5" w:name="_Toc116370954"/>
+      <w:bookmarkStart w:id="5" w:name="_Toc117326382"/>
       <w:r>
         <w:lastRenderedPageBreak/>
         <w:t>De</w:t>
@@ -3377,8 +3370,13 @@
       <w:r>
         <w:t xml:space="preserve">      </w:t>
       </w:r>
-      <w:r>
-        <w:t>de ressources</w:t>
+      <w:proofErr w:type="gramStart"/>
+      <w:r>
+        <w:t>de</w:t>
+      </w:r>
+      <w:proofErr w:type="gramEnd"/>
+      <w:r>
+        <w:t xml:space="preserve"> ressources</w:t>
       </w:r>
       <w:r>
         <w:t xml:space="preserve"> importantes</w:t>
@@ -4541,7 +4539,7 @@
       <w:pPr>
         <w:pStyle w:val="Titre"/>
       </w:pPr>
-      <w:bookmarkStart w:id="6" w:name="_Toc116370955"/>
+      <w:bookmarkStart w:id="6" w:name="_Toc117326383"/>
       <w:r>
         <w:t>Périmètre du projet</w:t>
       </w:r>
@@ -4581,7 +4579,7 @@
       <w:pPr>
         <w:pStyle w:val="Sous-titre"/>
       </w:pPr>
-      <w:bookmarkStart w:id="7" w:name="_Toc116370956"/>
+      <w:bookmarkStart w:id="7" w:name="_Toc117326384"/>
       <w:r>
         <w:t>Ce qui sera fait :</w:t>
       </w:r>
@@ -4697,7 +4695,7 @@
       <w:pPr>
         <w:pStyle w:val="Sous-titre"/>
       </w:pPr>
-      <w:bookmarkStart w:id="8" w:name="_Toc116370957"/>
+      <w:bookmarkStart w:id="8" w:name="_Toc117326385"/>
       <w:r>
         <w:t>Ce qui ne sera pas fait :</w:t>
       </w:r>
@@ -4745,7 +4743,7 @@
       <w:pPr>
         <w:pStyle w:val="Titre"/>
       </w:pPr>
-      <w:bookmarkStart w:id="9" w:name="_Toc116370958"/>
+      <w:bookmarkStart w:id="9" w:name="_Toc117326386"/>
       <w:r>
         <w:t>Organisation</w:t>
       </w:r>
@@ -4788,15 +4786,28 @@
           <w:rPr>
             <w:rStyle w:val="Lienhypertexte"/>
           </w:rPr>
-          <w:t>p</w:t>
-        </w:r>
+          <w:t>pdf</w:t>
+        </w:r>
+        <w:proofErr w:type="spellEnd"/>
+      </w:hyperlink>
+      <w:r>
+        <w:t>.</w:t>
+      </w:r>
+    </w:p>
+    <w:p>
+      <w:pPr>
+        <w:jc w:val="both"/>
+      </w:pPr>
+      <w:r>
+        <w:t xml:space="preserve">De plus, voici </w:t>
+      </w:r>
+      <w:hyperlink r:id="rId15" w:history="1">
         <w:r>
           <w:rPr>
             <w:rStyle w:val="Lienhypertexte"/>
           </w:rPr>
-          <w:t>df</w:t>
-        </w:r>
-        <w:proofErr w:type="spellEnd"/>
+          <w:t>un lien vers le Trello du projet</w:t>
+        </w:r>
       </w:hyperlink>
       <w:r>
         <w:t>.</w:t>
@@ -4883,7 +4894,6 @@
           <w:b/>
           <w:bCs/>
         </w:rPr>
-        <w:lastRenderedPageBreak/>
         <w:t>Le Développement :</w:t>
       </w:r>
     </w:p>
@@ -4913,7 +4923,7 @@
       <w:pPr>
         <w:pStyle w:val="Titre"/>
       </w:pPr>
-      <w:bookmarkStart w:id="10" w:name="_Toc116370959"/>
+      <w:bookmarkStart w:id="10" w:name="_Toc117326387"/>
       <w:r>
         <w:t>Délais de réalisation</w:t>
       </w:r>
@@ -4928,7 +4938,7 @@
       <w:pPr>
         <w:pStyle w:val="Sous-titre"/>
       </w:pPr>
-      <w:bookmarkStart w:id="11" w:name="_Toc116370960"/>
+      <w:bookmarkStart w:id="11" w:name="_Toc117326388"/>
       <w:r>
         <w:t>Livrables :</w:t>
       </w:r>
@@ -5309,7 +5319,7 @@
       <w:pPr>
         <w:pStyle w:val="Sous-titre"/>
       </w:pPr>
-      <w:bookmarkStart w:id="12" w:name="_Toc116370961"/>
+      <w:bookmarkStart w:id="12" w:name="_Toc117326389"/>
       <w:r>
         <w:lastRenderedPageBreak/>
         <w:t>Planning :</w:t>
@@ -5347,7 +5357,7 @@
                     </pic:cNvPicPr>
                   </pic:nvPicPr>
                   <pic:blipFill rotWithShape="1">
-                    <a:blip r:embed="rId15" cstate="print">
+                    <a:blip r:embed="rId16" cstate="print">
                       <a:extLst>
                         <a:ext uri="{28A0092B-C50C-407E-A947-70E740481C1C}">
                           <a14:useLocalDpi xmlns:a14="http://schemas.microsoft.com/office/drawing/2010/main" val="0"/>
@@ -5424,12 +5434,12 @@
       </w:r>
     </w:p>
     <w:sectPr>
-      <w:headerReference w:type="even" r:id="rId16"/>
-      <w:headerReference w:type="default" r:id="rId17"/>
-      <w:footerReference w:type="even" r:id="rId18"/>
-      <w:footerReference w:type="default" r:id="rId19"/>
-      <w:headerReference w:type="first" r:id="rId20"/>
-      <w:footerReference w:type="first" r:id="rId21"/>
+      <w:headerReference w:type="even" r:id="rId17"/>
+      <w:headerReference w:type="default" r:id="rId18"/>
+      <w:footerReference w:type="even" r:id="rId19"/>
+      <w:footerReference w:type="default" r:id="rId20"/>
+      <w:headerReference w:type="first" r:id="rId21"/>
+      <w:footerReference w:type="first" r:id="rId22"/>
       <w:pgSz w:w="11906" w:h="16838"/>
       <w:pgMar w:top="1417" w:right="1417" w:bottom="1417" w:left="1417" w:header="708" w:footer="708" w:gutter="0"/>
       <w:cols w:space="708"/>

</xml_diff>